<commit_message>
Update Attestation des livrables.docx
</commit_message>
<xml_diff>
--- a/Documentation Hermès/Attestation des livrables.docx
+++ b/Documentation Hermès/Attestation des livrables.docx
@@ -39,7 +39,21 @@
         <w:rPr>
           <w:lang w:val="fr-FR"/>
         </w:rPr>
-        <w:t>collaborateurs en charges du projet « MovieToGo Online »</w:t>
+        <w:t>collaborateurs en charges du projet « </w:t>
+      </w:r>
+      <w:proofErr w:type="spellStart"/>
+      <w:r>
+        <w:rPr>
+          <w:lang w:val="fr-FR"/>
+        </w:rPr>
+        <w:t>MovieToGo</w:t>
+      </w:r>
+      <w:proofErr w:type="spellEnd"/>
+      <w:r>
+        <w:rPr>
+          <w:lang w:val="fr-FR"/>
+        </w:rPr>
+        <w:t xml:space="preserve"> Online »</w:t>
       </w:r>
       <w:r>
         <w:rPr>
@@ -57,15 +71,29 @@
         <w:rPr>
           <w:lang w:val="fr-FR"/>
         </w:rPr>
-        <w:t>par leurs signatures, que les livrables ont été remis au mandant du projet, M. Stéphane Gerber, le 24.03.2020.</w:t>
-      </w:r>
-    </w:p>
-    <w:p>
-      <w:pPr>
-        <w:rPr>
-          <w:lang w:val="fr-FR"/>
-        </w:rPr>
-      </w:pPr>
+        <w:t xml:space="preserve">par leurs signatures, que les livrables </w:t>
+      </w:r>
+      <w:r>
+        <w:rPr>
+          <w:lang w:val="fr-FR"/>
+        </w:rPr>
+        <w:t>seront</w:t>
+      </w:r>
+      <w:r>
+        <w:rPr>
+          <w:lang w:val="fr-FR"/>
+        </w:rPr>
+        <w:t xml:space="preserve"> remis au mandant du projet, M. Stéphane Gerber, le 24.03.2020.</w:t>
+      </w:r>
+    </w:p>
+    <w:p>
+      <w:pPr>
+        <w:rPr>
+          <w:lang w:val="fr-FR"/>
+        </w:rPr>
+      </w:pPr>
+      <w:bookmarkStart w:id="0" w:name="_GoBack"/>
+      <w:bookmarkEnd w:id="0"/>
     </w:p>
     <w:p>
       <w:pPr>
@@ -284,7 +312,21 @@
         <w:rPr>
           <w:lang w:val="fr-FR"/>
         </w:rPr>
-        <w:t>Signature de Maxime Pichonnat (Scrum Master)</w:t>
+        <w:t xml:space="preserve">Signature de Maxime </w:t>
+      </w:r>
+      <w:proofErr w:type="spellStart"/>
+      <w:r>
+        <w:rPr>
+          <w:lang w:val="fr-FR"/>
+        </w:rPr>
+        <w:t>Pichonnat</w:t>
+      </w:r>
+      <w:proofErr w:type="spellEnd"/>
+      <w:r>
+        <w:rPr>
+          <w:lang w:val="fr-FR"/>
+        </w:rPr>
+        <w:t xml:space="preserve"> (Scrum Master)</w:t>
       </w:r>
     </w:p>
     <w:p>
@@ -358,7 +400,21 @@
         <w:rPr>
           <w:lang w:val="fr-FR"/>
         </w:rPr>
-        <w:t xml:space="preserve">Signature de Marco Pancini </w:t>
+        <w:t xml:space="preserve">Signature de Marco </w:t>
+      </w:r>
+      <w:proofErr w:type="spellStart"/>
+      <w:r>
+        <w:rPr>
+          <w:lang w:val="fr-FR"/>
+        </w:rPr>
+        <w:t>Pancini</w:t>
+      </w:r>
+      <w:proofErr w:type="spellEnd"/>
+      <w:r>
+        <w:rPr>
+          <w:lang w:val="fr-FR"/>
+        </w:rPr>
+        <w:t xml:space="preserve"> </w:t>
       </w:r>
     </w:p>
     <w:p>
@@ -421,8 +477,6 @@
           </wp:inline>
         </w:drawing>
       </w:r>
-      <w:bookmarkStart w:id="0" w:name="_GoBack"/>
-      <w:bookmarkEnd w:id="0"/>
     </w:p>
     <w:sectPr>
       <w:headerReference w:type="default" r:id="rId10"/>
@@ -474,13 +528,41 @@
       <w:rPr>
         <w:lang w:val="fr-FR"/>
       </w:rPr>
-      <w:t>Auteur : Pancini Marco</w:t>
+      <w:t xml:space="preserve">Auteur : </w:t>
+    </w:r>
+    <w:proofErr w:type="spellStart"/>
+    <w:r>
+      <w:rPr>
+        <w:lang w:val="fr-FR"/>
+      </w:rPr>
+      <w:t>Pancini</w:t>
+    </w:r>
+    <w:proofErr w:type="spellEnd"/>
+    <w:r>
+      <w:rPr>
+        <w:lang w:val="fr-FR"/>
+      </w:rPr>
+      <w:t xml:space="preserve"> Marco</w:t>
     </w:r>
     <w:r>
       <w:rPr>
         <w:lang w:val="fr-FR"/>
       </w:rPr>
-      <w:t>, Maxime Pichonnat, Léandre Campiche</w:t>
+      <w:t xml:space="preserve">, Maxime </w:t>
+    </w:r>
+    <w:proofErr w:type="spellStart"/>
+    <w:r>
+      <w:rPr>
+        <w:lang w:val="fr-FR"/>
+      </w:rPr>
+      <w:t>Pichonnat</w:t>
+    </w:r>
+    <w:proofErr w:type="spellEnd"/>
+    <w:r>
+      <w:rPr>
+        <w:lang w:val="fr-FR"/>
+      </w:rPr>
+      <w:t>, Léandre Campiche</w:t>
     </w:r>
     <w:r>
       <w:rPr>
@@ -531,7 +613,21 @@
       <w:rPr>
         <w:lang w:val="fr-FR"/>
       </w:rPr>
-      <w:t>Projet MovieToGo Online</w:t>
+      <w:t xml:space="preserve">Projet </w:t>
+    </w:r>
+    <w:proofErr w:type="spellStart"/>
+    <w:r>
+      <w:rPr>
+        <w:lang w:val="fr-FR"/>
+      </w:rPr>
+      <w:t>MovieToGo</w:t>
+    </w:r>
+    <w:proofErr w:type="spellEnd"/>
+    <w:r>
+      <w:rPr>
+        <w:lang w:val="fr-FR"/>
+      </w:rPr>
+      <w:t xml:space="preserve"> Online</w:t>
     </w:r>
     <w:r>
       <w:rPr>

</xml_diff>